<commit_message>
roc curve & revise auc computation
</commit_message>
<xml_diff>
--- a/report/智慧墙实验报告20191209.docx
+++ b/report/智慧墙实验报告20191209.docx
@@ -1203,8 +1203,6 @@
         </w:rPr>
         <w:t>。</w:t>
       </w:r>
-      <w:bookmarkStart w:id="0" w:name="_GoBack"/>
-      <w:bookmarkEnd w:id="0"/>
     </w:p>
     <w:p>
       <w:pPr>
@@ -1229,9 +1227,6 @@
       <w:pPr>
         <w:pStyle w:val="a4"/>
         <w:ind w:left="420" w:firstLineChars="0" w:firstLine="0"/>
-        <w:rPr>
-          <w:rFonts w:hint="eastAsia"/>
-        </w:rPr>
       </w:pPr>
       <w:r>
         <w:rPr>
@@ -1562,7 +1557,6 @@
               <w:ind w:firstLineChars="0" w:firstLine="0"/>
               <w:jc w:val="center"/>
               <w:rPr>
-                <w:rFonts w:hint="eastAsia"/>
                 <w:b/>
               </w:rPr>
             </w:pPr>
@@ -1585,7 +1579,6 @@
               <w:ind w:firstLineChars="0" w:firstLine="0"/>
               <w:jc w:val="center"/>
               <w:rPr>
-                <w:rFonts w:hint="eastAsia"/>
                 <w:b/>
               </w:rPr>
             </w:pPr>
@@ -1610,9 +1603,6 @@
               <w:pStyle w:val="a4"/>
               <w:ind w:firstLineChars="0" w:firstLine="0"/>
               <w:jc w:val="center"/>
-              <w:rPr>
-                <w:rFonts w:hint="eastAsia"/>
-              </w:rPr>
             </w:pPr>
             <w:r>
               <w:t>precision</w:t>
@@ -1629,9 +1619,6 @@
               <w:pStyle w:val="a4"/>
               <w:ind w:firstLineChars="0" w:firstLine="0"/>
               <w:jc w:val="center"/>
-              <w:rPr>
-                <w:rFonts w:hint="eastAsia"/>
-              </w:rPr>
             </w:pPr>
             <w:r>
               <w:t>0.9722869466065143</w:t>
@@ -1650,9 +1637,6 @@
               <w:pStyle w:val="a4"/>
               <w:ind w:firstLineChars="0" w:firstLine="0"/>
               <w:jc w:val="center"/>
-              <w:rPr>
-                <w:rFonts w:hint="eastAsia"/>
-              </w:rPr>
             </w:pPr>
             <w:r>
               <w:rPr>
@@ -1675,9 +1659,6 @@
               <w:pStyle w:val="a4"/>
               <w:ind w:firstLineChars="0" w:firstLine="0"/>
               <w:jc w:val="center"/>
-              <w:rPr>
-                <w:rFonts w:hint="eastAsia"/>
-              </w:rPr>
             </w:pPr>
             <w:r>
               <w:t>0.9776182642939036</w:t>
@@ -1696,9 +1677,6 @@
               <w:pStyle w:val="a4"/>
               <w:ind w:firstLineChars="0" w:firstLine="0"/>
               <w:jc w:val="center"/>
-              <w:rPr>
-                <w:rFonts w:hint="eastAsia"/>
-              </w:rPr>
             </w:pPr>
             <w:r>
               <w:t>F1 score</w:t>
@@ -1715,9 +1693,6 @@
               <w:pStyle w:val="a4"/>
               <w:ind w:firstLineChars="0" w:firstLine="0"/>
               <w:jc w:val="center"/>
-              <w:rPr>
-                <w:rFonts w:hint="eastAsia"/>
-              </w:rPr>
             </w:pPr>
             <w:r>
               <w:t>0.9749453171604693</w:t>
@@ -1736,9 +1711,6 @@
               <w:pStyle w:val="a4"/>
               <w:ind w:firstLineChars="0" w:firstLine="0"/>
               <w:jc w:val="center"/>
-              <w:rPr>
-                <w:rFonts w:hint="eastAsia"/>
-              </w:rPr>
             </w:pPr>
             <w:r>
               <w:rPr>
@@ -1761,13 +1733,12 @@
               <w:pStyle w:val="a4"/>
               <w:ind w:firstLineChars="0" w:firstLine="0"/>
               <w:jc w:val="center"/>
-              <w:rPr>
-                <w:rFonts w:hint="eastAsia"/>
-              </w:rPr>
             </w:pPr>
             <w:r>
-              <w:t>0.9767679465532934</w:t>
-            </w:r>
+              <w:t>0.9964220642635342</w:t>
+            </w:r>
+            <w:bookmarkStart w:id="0" w:name="_GoBack"/>
+            <w:bookmarkEnd w:id="0"/>
           </w:p>
         </w:tc>
       </w:tr>

</xml_diff>